<commit_message>
Added wee5 design doc
</commit_message>
<xml_diff>
--- a/MatosAlberth_wk5_design.docx
+++ b/MatosAlberth_wk5_design.docx
@@ -62,15 +62,7 @@
       </w:pPr>
       <w:r>
         <w:tab/>
-        <w:t xml:space="preserve"># For each student, call </w:t>
-      </w:r>
-      <w:proofErr w:type="spellStart"/>
-      <w:r>
-        <w:t>student_average</w:t>
-      </w:r>
-      <w:proofErr w:type="spellEnd"/>
-      <w:r>
-        <w:t xml:space="preserve"> function</w:t>
+        <w:t># For each student, call student_average function</w:t>
       </w:r>
       <w:r>
         <w:t>, which returns a float average</w:t>
@@ -85,15 +77,7 @@
         <w:t xml:space="preserve"># </w:t>
       </w:r>
       <w:r>
-        <w:t xml:space="preserve">If the returned average is higher than any previous value, store the </w:t>
-      </w:r>
-      <w:proofErr w:type="gramStart"/>
-      <w:r>
-        <w:t>student</w:t>
-      </w:r>
-      <w:proofErr w:type="gramEnd"/>
-      <w:r>
-        <w:t xml:space="preserve"> name and value</w:t>
+        <w:t>If the returned average is higher than any previous value, store the student name and value</w:t>
       </w:r>
     </w:p>
     <w:p>
@@ -114,13 +98,8 @@
       <w:pPr>
         <w:pStyle w:val="NoSpacing"/>
       </w:pPr>
-      <w:proofErr w:type="spellStart"/>
-      <w:r>
-        <w:t>Student_average</w:t>
-      </w:r>
-      <w:proofErr w:type="spellEnd"/>
-      <w:r>
-        <w:t>:</w:t>
+      <w:r>
+        <w:t>Student_average:</w:t>
       </w:r>
     </w:p>
     <w:p>
@@ -153,69 +132,12 @@
       <w:r>
         <w:tab/>
       </w:r>
-      <w:proofErr w:type="spellStart"/>
       <w:r>
         <w:rPr>
           <w:rStyle w:val="Emphasis"/>
           <w:color w:val="555555"/>
         </w:rPr>
-        <w:t>wtAvgGrade</w:t>
-      </w:r>
-      <w:proofErr w:type="spellEnd"/>
-      <w:r>
-        <w:rPr>
-          <w:rStyle w:val="Emphasis"/>
-          <w:color w:val="555555"/>
-        </w:rPr>
-        <w:t xml:space="preserve"> = </w:t>
-      </w:r>
-      <w:proofErr w:type="spellStart"/>
-      <w:r>
-        <w:rPr>
-          <w:rStyle w:val="Emphasis"/>
-          <w:color w:val="555555"/>
-        </w:rPr>
-        <w:t>discussion_grade</w:t>
-      </w:r>
-      <w:proofErr w:type="spellEnd"/>
-      <w:r>
-        <w:rPr>
-          <w:rStyle w:val="Emphasis"/>
-          <w:color w:val="555555"/>
-        </w:rPr>
-        <w:t xml:space="preserve"> * 0.15 + </w:t>
-      </w:r>
-      <w:proofErr w:type="spellStart"/>
-      <w:r>
-        <w:rPr>
-          <w:rStyle w:val="Emphasis"/>
-          <w:color w:val="555555"/>
-        </w:rPr>
-        <w:t>quiz_grade</w:t>
-      </w:r>
-      <w:proofErr w:type="spellEnd"/>
-      <w:r>
-        <w:rPr>
-          <w:rStyle w:val="Emphasis"/>
-          <w:color w:val="555555"/>
-        </w:rPr>
-        <w:t xml:space="preserve"> * 0.35 + </w:t>
-      </w:r>
-      <w:proofErr w:type="spellStart"/>
-      <w:r>
-        <w:rPr>
-          <w:rStyle w:val="Emphasis"/>
-          <w:color w:val="555555"/>
-        </w:rPr>
-        <w:t>assignment_grade</w:t>
-      </w:r>
-      <w:proofErr w:type="spellEnd"/>
-      <w:r>
-        <w:rPr>
-          <w:rStyle w:val="Emphasis"/>
-          <w:color w:val="555555"/>
-        </w:rPr>
-        <w:t xml:space="preserve"> * 0.5</w:t>
+        <w:t>wtAvgGrade = discussion_grade * 0.15 + quiz_grade * 0.35 + assignment_grade * 0.5</w:t>
       </w:r>
     </w:p>
     <w:p>
@@ -224,13 +146,8 @@
       </w:pPr>
       <w:r>
         <w:tab/>
-        <w:t xml:space="preserve">Return weighted </w:t>
-      </w:r>
-      <w:proofErr w:type="gramStart"/>
-      <w:r>
-        <w:t>average</w:t>
-      </w:r>
-      <w:proofErr w:type="gramEnd"/>
+        <w:t>Return weighted average</w:t>
+      </w:r>
     </w:p>
     <w:p>
       <w:pPr>
@@ -414,13 +331,7 @@
               <w:cnfStyle w:val="000000000000" w:firstRow="0" w:lastRow="0" w:firstColumn="0" w:lastColumn="0" w:oddVBand="0" w:evenVBand="0" w:oddHBand="0" w:evenHBand="0" w:firstRowFirstColumn="0" w:firstRowLastColumn="0" w:lastRowFirstColumn="0" w:lastRowLastColumn="0"/>
             </w:pPr>
             <w:r>
-              <w:t xml:space="preserve">Student </w:t>
-            </w:r>
-            <w:r>
-              <w:t>2</w:t>
-            </w:r>
-            <w:r>
-              <w:t xml:space="preserve"> quiz</w:t>
+              <w:t>Student 2 quiz</w:t>
             </w:r>
             <w:r>
               <w:t xml:space="preserve">: </w:t>
@@ -434,13 +345,7 @@
               <w:cnfStyle w:val="000000000000" w:firstRow="0" w:lastRow="0" w:firstColumn="0" w:lastColumn="0" w:oddVBand="0" w:evenVBand="0" w:oddHBand="0" w:evenHBand="0" w:firstRowFirstColumn="0" w:firstRowLastColumn="0" w:lastRowFirstColumn="0" w:lastRowLastColumn="0"/>
             </w:pPr>
             <w:r>
-              <w:t xml:space="preserve">Student </w:t>
-            </w:r>
-            <w:r>
-              <w:t>2</w:t>
-            </w:r>
-            <w:r>
-              <w:t xml:space="preserve"> discussion</w:t>
+              <w:t>Student 2 discussion</w:t>
             </w:r>
             <w:r>
               <w:t xml:space="preserve">: </w:t>
@@ -454,13 +359,7 @@
               <w:cnfStyle w:val="000000000000" w:firstRow="0" w:lastRow="0" w:firstColumn="0" w:lastColumn="0" w:oddVBand="0" w:evenVBand="0" w:oddHBand="0" w:evenHBand="0" w:firstRowFirstColumn="0" w:firstRowLastColumn="0" w:lastRowFirstColumn="0" w:lastRowLastColumn="0"/>
             </w:pPr>
             <w:r>
-              <w:t xml:space="preserve">Student </w:t>
-            </w:r>
-            <w:r>
-              <w:t>2</w:t>
-            </w:r>
-            <w:r>
-              <w:t xml:space="preserve"> assignment</w:t>
+              <w:t>Student 2 assignment</w:t>
             </w:r>
             <w:r>
               <w:t xml:space="preserve">: </w:t>
@@ -479,13 +378,7 @@
               <w:cnfStyle w:val="000000000000" w:firstRow="0" w:lastRow="0" w:firstColumn="0" w:lastColumn="0" w:oddVBand="0" w:evenVBand="0" w:oddHBand="0" w:evenHBand="0" w:firstRowFirstColumn="0" w:firstRowLastColumn="0" w:lastRowFirstColumn="0" w:lastRowLastColumn="0"/>
             </w:pPr>
             <w:r>
-              <w:t xml:space="preserve">Student </w:t>
-            </w:r>
-            <w:r>
-              <w:t>3</w:t>
-            </w:r>
-            <w:r>
-              <w:t xml:space="preserve"> quiz</w:t>
+              <w:t>Student 3 quiz</w:t>
             </w:r>
             <w:r>
               <w:t xml:space="preserve">: </w:t>
@@ -499,13 +392,7 @@
               <w:cnfStyle w:val="000000000000" w:firstRow="0" w:lastRow="0" w:firstColumn="0" w:lastColumn="0" w:oddVBand="0" w:evenVBand="0" w:oddHBand="0" w:evenHBand="0" w:firstRowFirstColumn="0" w:firstRowLastColumn="0" w:lastRowFirstColumn="0" w:lastRowLastColumn="0"/>
             </w:pPr>
             <w:r>
-              <w:t xml:space="preserve">Student </w:t>
-            </w:r>
-            <w:r>
-              <w:t>3</w:t>
-            </w:r>
-            <w:r>
-              <w:t xml:space="preserve"> discussion</w:t>
+              <w:t>Student 3 discussion</w:t>
             </w:r>
             <w:r>
               <w:t xml:space="preserve">: </w:t>
@@ -519,13 +406,7 @@
               <w:cnfStyle w:val="000000000000" w:firstRow="0" w:lastRow="0" w:firstColumn="0" w:lastColumn="0" w:oddVBand="0" w:evenVBand="0" w:oddHBand="0" w:evenHBand="0" w:firstRowFirstColumn="0" w:firstRowLastColumn="0" w:lastRowFirstColumn="0" w:lastRowLastColumn="0"/>
             </w:pPr>
             <w:r>
-              <w:t xml:space="preserve">Student </w:t>
-            </w:r>
-            <w:r>
-              <w:t>3</w:t>
-            </w:r>
-            <w:r>
-              <w:t xml:space="preserve"> assignment</w:t>
+              <w:t>Student 3 assignment</w:t>
             </w:r>
             <w:r>
               <w:t xml:space="preserve">: </w:t>
@@ -544,13 +425,7 @@
               <w:cnfStyle w:val="000000000000" w:firstRow="0" w:lastRow="0" w:firstColumn="0" w:lastColumn="0" w:oddVBand="0" w:evenVBand="0" w:oddHBand="0" w:evenHBand="0" w:firstRowFirstColumn="0" w:firstRowLastColumn="0" w:lastRowFirstColumn="0" w:lastRowLastColumn="0"/>
             </w:pPr>
             <w:r>
-              <w:t xml:space="preserve">Student </w:t>
-            </w:r>
-            <w:r>
-              <w:t>4</w:t>
-            </w:r>
-            <w:r>
-              <w:t xml:space="preserve"> quiz</w:t>
+              <w:t>Student 4 quiz</w:t>
             </w:r>
             <w:r>
               <w:t xml:space="preserve">: </w:t>
@@ -564,13 +439,7 @@
               <w:cnfStyle w:val="000000000000" w:firstRow="0" w:lastRow="0" w:firstColumn="0" w:lastColumn="0" w:oddVBand="0" w:evenVBand="0" w:oddHBand="0" w:evenHBand="0" w:firstRowFirstColumn="0" w:firstRowLastColumn="0" w:lastRowFirstColumn="0" w:lastRowLastColumn="0"/>
             </w:pPr>
             <w:r>
-              <w:t xml:space="preserve">Student </w:t>
-            </w:r>
-            <w:r>
-              <w:t>4</w:t>
-            </w:r>
-            <w:r>
-              <w:t xml:space="preserve"> discussion</w:t>
+              <w:t>Student 4 discussion</w:t>
             </w:r>
             <w:r>
               <w:t xml:space="preserve">: </w:t>
@@ -584,13 +453,7 @@
               <w:cnfStyle w:val="000000000000" w:firstRow="0" w:lastRow="0" w:firstColumn="0" w:lastColumn="0" w:oddVBand="0" w:evenVBand="0" w:oddHBand="0" w:evenHBand="0" w:firstRowFirstColumn="0" w:firstRowLastColumn="0" w:lastRowFirstColumn="0" w:lastRowLastColumn="0"/>
             </w:pPr>
             <w:r>
-              <w:t xml:space="preserve">Student </w:t>
-            </w:r>
-            <w:r>
-              <w:t>4</w:t>
-            </w:r>
-            <w:r>
-              <w:t xml:space="preserve"> assignment</w:t>
+              <w:t>Student 4 assignment</w:t>
             </w:r>
             <w:r>
               <w:t xml:space="preserve">: </w:t>
@@ -798,10 +661,7 @@
               <w:cnfStyle w:val="000000000000" w:firstRow="0" w:lastRow="0" w:firstColumn="0" w:lastColumn="0" w:oddVBand="0" w:evenVBand="0" w:oddHBand="0" w:evenHBand="0" w:firstRowFirstColumn="0" w:firstRowLastColumn="0" w:lastRowFirstColumn="0" w:lastRowLastColumn="0"/>
             </w:pPr>
             <w:r>
-              <w:t xml:space="preserve">Highest scorer: student </w:t>
-            </w:r>
-            <w:r>
-              <w:t>4</w:t>
+              <w:t>Highest scorer: student 4</w:t>
             </w:r>
           </w:p>
           <w:p>
@@ -994,10 +854,7 @@
               <w:cnfStyle w:val="000000000000" w:firstRow="0" w:lastRow="0" w:firstColumn="0" w:lastColumn="0" w:oddVBand="0" w:evenVBand="0" w:oddHBand="0" w:evenHBand="0" w:firstRowFirstColumn="0" w:firstRowLastColumn="0" w:lastRowFirstColumn="0" w:lastRowLastColumn="0"/>
             </w:pPr>
             <w:r>
-              <w:t xml:space="preserve">Highest scorer: student </w:t>
-            </w:r>
-            <w:r>
-              <w:t>3</w:t>
+              <w:t>Highest scorer: student 3</w:t>
             </w:r>
           </w:p>
           <w:p>
@@ -1189,10 +1046,7 @@
               <w:cnfStyle w:val="000000000000" w:firstRow="0" w:lastRow="0" w:firstColumn="0" w:lastColumn="0" w:oddVBand="0" w:evenVBand="0" w:oddHBand="0" w:evenHBand="0" w:firstRowFirstColumn="0" w:firstRowLastColumn="0" w:lastRowFirstColumn="0" w:lastRowLastColumn="0"/>
             </w:pPr>
             <w:r>
-              <w:t xml:space="preserve">Highest scorer: student </w:t>
-            </w:r>
-            <w:r>
-              <w:t>1</w:t>
+              <w:t>Highest scorer: student 1</w:t>
             </w:r>
           </w:p>
           <w:p>
@@ -1234,6 +1088,9 @@
     </w:p>
     <w:p>
       <w:r>
+        <w:rPr>
+          <w:noProof/>
+        </w:rPr>
         <w:drawing>
           <wp:inline distT="0" distB="0" distL="0" distR="0" wp14:anchorId="7F133AFA" wp14:editId="5BBAC87A">
             <wp:extent cx="5943600" cy="3853815"/>
@@ -1284,6 +1141,9 @@
     </w:p>
     <w:p>
       <w:r>
+        <w:rPr>
+          <w:noProof/>
+        </w:rPr>
         <w:drawing>
           <wp:inline distT="0" distB="0" distL="0" distR="0" wp14:anchorId="6E45724A" wp14:editId="5F4D9F8E">
             <wp:extent cx="5943600" cy="3853815"/>
@@ -1339,6 +1199,9 @@
     </w:p>
     <w:p>
       <w:r>
+        <w:rPr>
+          <w:noProof/>
+        </w:rPr>
         <w:drawing>
           <wp:inline distT="0" distB="0" distL="0" distR="0" wp14:anchorId="0F0461F5" wp14:editId="76E2C658">
             <wp:extent cx="5943600" cy="3853815"/>
@@ -1389,6 +1252,9 @@
     </w:p>
     <w:p>
       <w:r>
+        <w:rPr>
+          <w:noProof/>
+        </w:rPr>
         <w:drawing>
           <wp:inline distT="0" distB="0" distL="0" distR="0" wp14:anchorId="32A6D1FA" wp14:editId="75EE9444">
             <wp:extent cx="5943600" cy="3853815"/>
@@ -1427,7 +1293,12 @@
       </w:r>
     </w:p>
     <w:sectPr>
-      <w:headerReference w:type="default" r:id="rId11"/>
+      <w:headerReference w:type="even" r:id="rId11"/>
+      <w:headerReference w:type="default" r:id="rId12"/>
+      <w:footerReference w:type="even" r:id="rId13"/>
+      <w:footerReference w:type="default" r:id="rId14"/>
+      <w:headerReference w:type="first" r:id="rId15"/>
+      <w:footerReference w:type="first" r:id="rId16"/>
       <w:pgSz w:w="12240" w:h="15840"/>
       <w:pgMar w:top="1440" w:right="1440" w:bottom="1440" w:left="1440" w:header="720" w:footer="720" w:gutter="0"/>
       <w:cols w:space="720"/>
@@ -1462,6 +1333,36 @@
 </w:endnotes>
 </file>
 
+<file path=word/footer1.xml><?xml version="1.0" encoding="utf-8"?>
+<w:ftr xmlns:wpc="http://schemas.microsoft.com/office/word/2010/wordprocessingCanvas" xmlns:cx="http://schemas.microsoft.com/office/drawing/2014/chartex" xmlns:cx1="http://schemas.microsoft.com/office/drawing/2015/9/8/chartex" xmlns:cx2="http://schemas.microsoft.com/office/drawing/2015/10/21/chartex" xmlns:cx3="http://schemas.microsoft.com/office/drawing/2016/5/9/chartex" xmlns:cx4="http://schemas.microsoft.com/office/drawing/2016/5/10/chartex" xmlns:cx5="http://schemas.microsoft.com/office/drawing/2016/5/11/chartex" xmlns:cx6="http://schemas.microsoft.com/office/drawing/2016/5/12/chartex" xmlns:cx7="http://schemas.microsoft.com/office/drawing/2016/5/13/chartex" xmlns:cx8="http://schemas.microsoft.com/office/drawing/2016/5/14/chartex" xmlns:mc="http://schemas.openxmlformats.org/markup-compatibility/2006" xmlns:aink="http://schemas.microsoft.com/office/drawing/2016/ink" xmlns:am3d="http://schemas.microsoft.com/office/drawing/2017/model3d" xmlns:o="urn:schemas-microsoft-com:office:office" xmlns:oel="http://schemas.microsoft.com/office/2019/extlst" xmlns:r="http://schemas.openxmlformats.org/officeDocument/2006/relationships" xmlns:m="http://schemas.openxmlformats.org/officeDocument/2006/math" xmlns:v="urn:schemas-microsoft-com:vml" xmlns:wp14="http://schemas.microsoft.com/office/word/2010/wordprocessingDrawing" xmlns:wp="http://schemas.openxmlformats.org/drawingml/2006/wordprocessingDrawing" xmlns:w10="urn:schemas-microsoft-com:office:word" xmlns:w="http://schemas.openxmlformats.org/wordprocessingml/2006/main" xmlns:w14="http://schemas.microsoft.com/office/word/2010/wordml" xmlns:w15="http://schemas.microsoft.com/office/word/2012/wordml" xmlns:w16cex="http://schemas.microsoft.com/office/word/2018/wordml/cex" xmlns:w16cid="http://schemas.microsoft.com/office/word/2016/wordml/cid" xmlns:w16="http://schemas.microsoft.com/office/word/2018/wordml" xmlns:w16sdtdh="http://schemas.microsoft.com/office/word/2020/wordml/sdtdatahash" xmlns:w16se="http://schemas.microsoft.com/office/word/2015/wordml/symex" xmlns:wpg="http://schemas.microsoft.com/office/word/2010/wordprocessingGroup" xmlns:wpi="http://schemas.microsoft.com/office/word/2010/wordprocessingInk" xmlns:wne="http://schemas.microsoft.com/office/word/2006/wordml" xmlns:wps="http://schemas.microsoft.com/office/word/2010/wordprocessingShape" mc:Ignorable="w14 w15 w16se w16cid w16 w16cex w16sdtdh wp14">
+  <w:p>
+    <w:pPr>
+      <w:pStyle w:val="Footer"/>
+    </w:pPr>
+  </w:p>
+</w:ftr>
+</file>
+
+<file path=word/footer2.xml><?xml version="1.0" encoding="utf-8"?>
+<w:ftr xmlns:wpc="http://schemas.microsoft.com/office/word/2010/wordprocessingCanvas" xmlns:cx="http://schemas.microsoft.com/office/drawing/2014/chartex" xmlns:cx1="http://schemas.microsoft.com/office/drawing/2015/9/8/chartex" xmlns:cx2="http://schemas.microsoft.com/office/drawing/2015/10/21/chartex" xmlns:cx3="http://schemas.microsoft.com/office/drawing/2016/5/9/chartex" xmlns:cx4="http://schemas.microsoft.com/office/drawing/2016/5/10/chartex" xmlns:cx5="http://schemas.microsoft.com/office/drawing/2016/5/11/chartex" xmlns:cx6="http://schemas.microsoft.com/office/drawing/2016/5/12/chartex" xmlns:cx7="http://schemas.microsoft.com/office/drawing/2016/5/13/chartex" xmlns:cx8="http://schemas.microsoft.com/office/drawing/2016/5/14/chartex" xmlns:mc="http://schemas.openxmlformats.org/markup-compatibility/2006" xmlns:aink="http://schemas.microsoft.com/office/drawing/2016/ink" xmlns:am3d="http://schemas.microsoft.com/office/drawing/2017/model3d" xmlns:o="urn:schemas-microsoft-com:office:office" xmlns:oel="http://schemas.microsoft.com/office/2019/extlst" xmlns:r="http://schemas.openxmlformats.org/officeDocument/2006/relationships" xmlns:m="http://schemas.openxmlformats.org/officeDocument/2006/math" xmlns:v="urn:schemas-microsoft-com:vml" xmlns:wp14="http://schemas.microsoft.com/office/word/2010/wordprocessingDrawing" xmlns:wp="http://schemas.openxmlformats.org/drawingml/2006/wordprocessingDrawing" xmlns:w10="urn:schemas-microsoft-com:office:word" xmlns:w="http://schemas.openxmlformats.org/wordprocessingml/2006/main" xmlns:w14="http://schemas.microsoft.com/office/word/2010/wordml" xmlns:w15="http://schemas.microsoft.com/office/word/2012/wordml" xmlns:w16cex="http://schemas.microsoft.com/office/word/2018/wordml/cex" xmlns:w16cid="http://schemas.microsoft.com/office/word/2016/wordml/cid" xmlns:w16="http://schemas.microsoft.com/office/word/2018/wordml" xmlns:w16sdtdh="http://schemas.microsoft.com/office/word/2020/wordml/sdtdatahash" xmlns:w16se="http://schemas.microsoft.com/office/word/2015/wordml/symex" xmlns:wpg="http://schemas.microsoft.com/office/word/2010/wordprocessingGroup" xmlns:wpi="http://schemas.microsoft.com/office/word/2010/wordprocessingInk" xmlns:wne="http://schemas.microsoft.com/office/word/2006/wordml" xmlns:wps="http://schemas.microsoft.com/office/word/2010/wordprocessingShape" mc:Ignorable="w14 w15 w16se w16cid w16 w16cex w16sdtdh wp14">
+  <w:p>
+    <w:pPr>
+      <w:pStyle w:val="Footer"/>
+    </w:pPr>
+  </w:p>
+</w:ftr>
+</file>
+
+<file path=word/footer3.xml><?xml version="1.0" encoding="utf-8"?>
+<w:ftr xmlns:wpc="http://schemas.microsoft.com/office/word/2010/wordprocessingCanvas" xmlns:cx="http://schemas.microsoft.com/office/drawing/2014/chartex" xmlns:cx1="http://schemas.microsoft.com/office/drawing/2015/9/8/chartex" xmlns:cx2="http://schemas.microsoft.com/office/drawing/2015/10/21/chartex" xmlns:cx3="http://schemas.microsoft.com/office/drawing/2016/5/9/chartex" xmlns:cx4="http://schemas.microsoft.com/office/drawing/2016/5/10/chartex" xmlns:cx5="http://schemas.microsoft.com/office/drawing/2016/5/11/chartex" xmlns:cx6="http://schemas.microsoft.com/office/drawing/2016/5/12/chartex" xmlns:cx7="http://schemas.microsoft.com/office/drawing/2016/5/13/chartex" xmlns:cx8="http://schemas.microsoft.com/office/drawing/2016/5/14/chartex" xmlns:mc="http://schemas.openxmlformats.org/markup-compatibility/2006" xmlns:aink="http://schemas.microsoft.com/office/drawing/2016/ink" xmlns:am3d="http://schemas.microsoft.com/office/drawing/2017/model3d" xmlns:o="urn:schemas-microsoft-com:office:office" xmlns:oel="http://schemas.microsoft.com/office/2019/extlst" xmlns:r="http://schemas.openxmlformats.org/officeDocument/2006/relationships" xmlns:m="http://schemas.openxmlformats.org/officeDocument/2006/math" xmlns:v="urn:schemas-microsoft-com:vml" xmlns:wp14="http://schemas.microsoft.com/office/word/2010/wordprocessingDrawing" xmlns:wp="http://schemas.openxmlformats.org/drawingml/2006/wordprocessingDrawing" xmlns:w10="urn:schemas-microsoft-com:office:word" xmlns:w="http://schemas.openxmlformats.org/wordprocessingml/2006/main" xmlns:w14="http://schemas.microsoft.com/office/word/2010/wordml" xmlns:w15="http://schemas.microsoft.com/office/word/2012/wordml" xmlns:w16cex="http://schemas.microsoft.com/office/word/2018/wordml/cex" xmlns:w16cid="http://schemas.microsoft.com/office/word/2016/wordml/cid" xmlns:w16="http://schemas.microsoft.com/office/word/2018/wordml" xmlns:w16sdtdh="http://schemas.microsoft.com/office/word/2020/wordml/sdtdatahash" xmlns:w16se="http://schemas.microsoft.com/office/word/2015/wordml/symex" xmlns:wpg="http://schemas.microsoft.com/office/word/2010/wordprocessingGroup" xmlns:wpi="http://schemas.microsoft.com/office/word/2010/wordprocessingInk" xmlns:wne="http://schemas.microsoft.com/office/word/2006/wordml" xmlns:wps="http://schemas.microsoft.com/office/word/2010/wordprocessingShape" mc:Ignorable="w14 w15 w16se w16cid w16 w16cex w16sdtdh wp14">
+  <w:p>
+    <w:pPr>
+      <w:pStyle w:val="Footer"/>
+    </w:pPr>
+  </w:p>
+</w:ftr>
+</file>
+
 <file path=word/footnotes.xml><?xml version="1.0" encoding="utf-8"?>
 <w:footnotes xmlns:wpc="http://schemas.microsoft.com/office/word/2010/wordprocessingCanvas" xmlns:cx="http://schemas.microsoft.com/office/drawing/2014/chartex" xmlns:cx1="http://schemas.microsoft.com/office/drawing/2015/9/8/chartex" xmlns:cx2="http://schemas.microsoft.com/office/drawing/2015/10/21/chartex" xmlns:cx3="http://schemas.microsoft.com/office/drawing/2016/5/9/chartex" xmlns:cx4="http://schemas.microsoft.com/office/drawing/2016/5/10/chartex" xmlns:cx5="http://schemas.microsoft.com/office/drawing/2016/5/11/chartex" xmlns:cx6="http://schemas.microsoft.com/office/drawing/2016/5/12/chartex" xmlns:cx7="http://schemas.microsoft.com/office/drawing/2016/5/13/chartex" xmlns:cx8="http://schemas.microsoft.com/office/drawing/2016/5/14/chartex" xmlns:mc="http://schemas.openxmlformats.org/markup-compatibility/2006" xmlns:aink="http://schemas.microsoft.com/office/drawing/2016/ink" xmlns:am3d="http://schemas.microsoft.com/office/drawing/2017/model3d" xmlns:o="urn:schemas-microsoft-com:office:office" xmlns:oel="http://schemas.microsoft.com/office/2019/extlst" xmlns:r="http://schemas.openxmlformats.org/officeDocument/2006/relationships" xmlns:m="http://schemas.openxmlformats.org/officeDocument/2006/math" xmlns:v="urn:schemas-microsoft-com:vml" xmlns:wp14="http://schemas.microsoft.com/office/word/2010/wordprocessingDrawing" xmlns:wp="http://schemas.openxmlformats.org/drawingml/2006/wordprocessingDrawing" xmlns:w10="urn:schemas-microsoft-com:office:word" xmlns:w="http://schemas.openxmlformats.org/wordprocessingml/2006/main" xmlns:w14="http://schemas.microsoft.com/office/word/2010/wordml" xmlns:w15="http://schemas.microsoft.com/office/word/2012/wordml" xmlns:w16cex="http://schemas.microsoft.com/office/word/2018/wordml/cex" xmlns:w16cid="http://schemas.microsoft.com/office/word/2016/wordml/cid" xmlns:w16="http://schemas.microsoft.com/office/word/2018/wordml" xmlns:w16sdtdh="http://schemas.microsoft.com/office/word/2020/wordml/sdtdatahash" xmlns:w16se="http://schemas.microsoft.com/office/word/2015/wordml/symex" xmlns:wpg="http://schemas.microsoft.com/office/word/2010/wordprocessingGroup" xmlns:wpi="http://schemas.microsoft.com/office/word/2010/wordprocessingInk" xmlns:wne="http://schemas.microsoft.com/office/word/2006/wordml" xmlns:wps="http://schemas.microsoft.com/office/word/2010/wordprocessingShape" mc:Ignorable="w14 w15 w16se w16cid w16 w16cex w16sdtdh wp14">
   <w:footnote w:type="separator" w:id="-1">
@@ -1488,6 +1389,16 @@
 </file>
 
 <file path=word/header1.xml><?xml version="1.0" encoding="utf-8"?>
+<w:hdr xmlns:wpc="http://schemas.microsoft.com/office/word/2010/wordprocessingCanvas" xmlns:cx="http://schemas.microsoft.com/office/drawing/2014/chartex" xmlns:cx1="http://schemas.microsoft.com/office/drawing/2015/9/8/chartex" xmlns:cx2="http://schemas.microsoft.com/office/drawing/2015/10/21/chartex" xmlns:cx3="http://schemas.microsoft.com/office/drawing/2016/5/9/chartex" xmlns:cx4="http://schemas.microsoft.com/office/drawing/2016/5/10/chartex" xmlns:cx5="http://schemas.microsoft.com/office/drawing/2016/5/11/chartex" xmlns:cx6="http://schemas.microsoft.com/office/drawing/2016/5/12/chartex" xmlns:cx7="http://schemas.microsoft.com/office/drawing/2016/5/13/chartex" xmlns:cx8="http://schemas.microsoft.com/office/drawing/2016/5/14/chartex" xmlns:mc="http://schemas.openxmlformats.org/markup-compatibility/2006" xmlns:aink="http://schemas.microsoft.com/office/drawing/2016/ink" xmlns:am3d="http://schemas.microsoft.com/office/drawing/2017/model3d" xmlns:o="urn:schemas-microsoft-com:office:office" xmlns:oel="http://schemas.microsoft.com/office/2019/extlst" xmlns:r="http://schemas.openxmlformats.org/officeDocument/2006/relationships" xmlns:m="http://schemas.openxmlformats.org/officeDocument/2006/math" xmlns:v="urn:schemas-microsoft-com:vml" xmlns:wp14="http://schemas.microsoft.com/office/word/2010/wordprocessingDrawing" xmlns:wp="http://schemas.openxmlformats.org/drawingml/2006/wordprocessingDrawing" xmlns:w10="urn:schemas-microsoft-com:office:word" xmlns:w="http://schemas.openxmlformats.org/wordprocessingml/2006/main" xmlns:w14="http://schemas.microsoft.com/office/word/2010/wordml" xmlns:w15="http://schemas.microsoft.com/office/word/2012/wordml" xmlns:w16cex="http://schemas.microsoft.com/office/word/2018/wordml/cex" xmlns:w16cid="http://schemas.microsoft.com/office/word/2016/wordml/cid" xmlns:w16="http://schemas.microsoft.com/office/word/2018/wordml" xmlns:w16sdtdh="http://schemas.microsoft.com/office/word/2020/wordml/sdtdatahash" xmlns:w16se="http://schemas.microsoft.com/office/word/2015/wordml/symex" xmlns:wpg="http://schemas.microsoft.com/office/word/2010/wordprocessingGroup" xmlns:wpi="http://schemas.microsoft.com/office/word/2010/wordprocessingInk" xmlns:wne="http://schemas.microsoft.com/office/word/2006/wordml" xmlns:wps="http://schemas.microsoft.com/office/word/2010/wordprocessingShape" mc:Ignorable="w14 w15 w16se w16cid w16 w16cex w16sdtdh wp14">
+  <w:p>
+    <w:pPr>
+      <w:pStyle w:val="Header"/>
+    </w:pPr>
+  </w:p>
+</w:hdr>
+</file>
+
+<file path=word/header2.xml><?xml version="1.0" encoding="utf-8"?>
 <w:hdr xmlns:wpc="http://schemas.microsoft.com/office/word/2010/wordprocessingCanvas" xmlns:cx="http://schemas.microsoft.com/office/drawing/2014/chartex" xmlns:cx1="http://schemas.microsoft.com/office/drawing/2015/9/8/chartex" xmlns:cx2="http://schemas.microsoft.com/office/drawing/2015/10/21/chartex" xmlns:cx3="http://schemas.microsoft.com/office/drawing/2016/5/9/chartex" xmlns:cx4="http://schemas.microsoft.com/office/drawing/2016/5/10/chartex" xmlns:cx5="http://schemas.microsoft.com/office/drawing/2016/5/11/chartex" xmlns:cx6="http://schemas.microsoft.com/office/drawing/2016/5/12/chartex" xmlns:cx7="http://schemas.microsoft.com/office/drawing/2016/5/13/chartex" xmlns:cx8="http://schemas.microsoft.com/office/drawing/2016/5/14/chartex" xmlns:mc="http://schemas.openxmlformats.org/markup-compatibility/2006" xmlns:aink="http://schemas.microsoft.com/office/drawing/2016/ink" xmlns:am3d="http://schemas.microsoft.com/office/drawing/2017/model3d" xmlns:o="urn:schemas-microsoft-com:office:office" xmlns:oel="http://schemas.microsoft.com/office/2019/extlst" xmlns:r="http://schemas.openxmlformats.org/officeDocument/2006/relationships" xmlns:m="http://schemas.openxmlformats.org/officeDocument/2006/math" xmlns:v="urn:schemas-microsoft-com:vml" xmlns:wp14="http://schemas.microsoft.com/office/word/2010/wordprocessingDrawing" xmlns:wp="http://schemas.openxmlformats.org/drawingml/2006/wordprocessingDrawing" xmlns:w10="urn:schemas-microsoft-com:office:word" xmlns:w="http://schemas.openxmlformats.org/wordprocessingml/2006/main" xmlns:w14="http://schemas.microsoft.com/office/word/2010/wordml" xmlns:w15="http://schemas.microsoft.com/office/word/2012/wordml" xmlns:w16cex="http://schemas.microsoft.com/office/word/2018/wordml/cex" xmlns:w16cid="http://schemas.microsoft.com/office/word/2016/wordml/cid" xmlns:w16="http://schemas.microsoft.com/office/word/2018/wordml" xmlns:w16sdtdh="http://schemas.microsoft.com/office/word/2020/wordml/sdtdatahash" xmlns:w16se="http://schemas.microsoft.com/office/word/2015/wordml/symex" xmlns:wpg="http://schemas.microsoft.com/office/word/2010/wordprocessingGroup" xmlns:wpi="http://schemas.microsoft.com/office/word/2010/wordprocessingInk" xmlns:wne="http://schemas.microsoft.com/office/word/2006/wordml" xmlns:wps="http://schemas.microsoft.com/office/word/2010/wordprocessingShape" mc:Ignorable="w14 w15 w16se w16cid w16 w16cex w16sdtdh wp14">
   <w:p>
     <w:pPr>
@@ -1507,11 +1418,24 @@
       <w:t>06/</w:t>
     </w:r>
     <w:r>
-      <w:t>20</w:t>
+      <w:t>2</w:t>
+    </w:r>
+    <w:r>
+      <w:t>7</w:t>
     </w:r>
     <w:r>
       <w:t>/2023</w:t>
     </w:r>
+  </w:p>
+</w:hdr>
+</file>
+
+<file path=word/header3.xml><?xml version="1.0" encoding="utf-8"?>
+<w:hdr xmlns:wpc="http://schemas.microsoft.com/office/word/2010/wordprocessingCanvas" xmlns:cx="http://schemas.microsoft.com/office/drawing/2014/chartex" xmlns:cx1="http://schemas.microsoft.com/office/drawing/2015/9/8/chartex" xmlns:cx2="http://schemas.microsoft.com/office/drawing/2015/10/21/chartex" xmlns:cx3="http://schemas.microsoft.com/office/drawing/2016/5/9/chartex" xmlns:cx4="http://schemas.microsoft.com/office/drawing/2016/5/10/chartex" xmlns:cx5="http://schemas.microsoft.com/office/drawing/2016/5/11/chartex" xmlns:cx6="http://schemas.microsoft.com/office/drawing/2016/5/12/chartex" xmlns:cx7="http://schemas.microsoft.com/office/drawing/2016/5/13/chartex" xmlns:cx8="http://schemas.microsoft.com/office/drawing/2016/5/14/chartex" xmlns:mc="http://schemas.openxmlformats.org/markup-compatibility/2006" xmlns:aink="http://schemas.microsoft.com/office/drawing/2016/ink" xmlns:am3d="http://schemas.microsoft.com/office/drawing/2017/model3d" xmlns:o="urn:schemas-microsoft-com:office:office" xmlns:oel="http://schemas.microsoft.com/office/2019/extlst" xmlns:r="http://schemas.openxmlformats.org/officeDocument/2006/relationships" xmlns:m="http://schemas.openxmlformats.org/officeDocument/2006/math" xmlns:v="urn:schemas-microsoft-com:vml" xmlns:wp14="http://schemas.microsoft.com/office/word/2010/wordprocessingDrawing" xmlns:wp="http://schemas.openxmlformats.org/drawingml/2006/wordprocessingDrawing" xmlns:w10="urn:schemas-microsoft-com:office:word" xmlns:w="http://schemas.openxmlformats.org/wordprocessingml/2006/main" xmlns:w14="http://schemas.microsoft.com/office/word/2010/wordml" xmlns:w15="http://schemas.microsoft.com/office/word/2012/wordml" xmlns:w16cex="http://schemas.microsoft.com/office/word/2018/wordml/cex" xmlns:w16cid="http://schemas.microsoft.com/office/word/2016/wordml/cid" xmlns:w16="http://schemas.microsoft.com/office/word/2018/wordml" xmlns:w16sdtdh="http://schemas.microsoft.com/office/word/2020/wordml/sdtdatahash" xmlns:w16se="http://schemas.microsoft.com/office/word/2015/wordml/symex" xmlns:wpg="http://schemas.microsoft.com/office/word/2010/wordprocessingGroup" xmlns:wpi="http://schemas.microsoft.com/office/word/2010/wordprocessingInk" xmlns:wne="http://schemas.microsoft.com/office/word/2006/wordml" xmlns:wps="http://schemas.microsoft.com/office/word/2010/wordprocessingShape" mc:Ignorable="w14 w15 w16se w16cid w16 w16cex w16sdtdh wp14">
+  <w:p>
+    <w:pPr>
+      <w:pStyle w:val="Header"/>
+    </w:pPr>
   </w:p>
 </w:hdr>
 </file>

</xml_diff>